<commit_message>
Added comment about new lines in input file
</commit_message>
<xml_diff>
--- a/README.docx
+++ b/README.docx
@@ -98,7 +98,6 @@
       <w:r>
         <w:tab/>
       </w:r>
-      <w:proofErr w:type="gramStart"/>
       <w:r>
         <w:t>p</w:t>
       </w:r>
@@ -106,11 +105,7 @@
         <w:t>y</w:t>
       </w:r>
       <w:r>
-        <w:t>thon</w:t>
-      </w:r>
-      <w:proofErr w:type="gramEnd"/>
-      <w:r>
-        <w:t xml:space="preserve"> project2</w:t>
+        <w:t>thon project2</w:t>
       </w:r>
       <w:r>
         <w:t>group3.py</w:t>
@@ -147,7 +142,32 @@
         <w:t>128</w:t>
       </w:r>
     </w:p>
-    <w:p/>
+    <w:p>
+      <w:pPr>
+        <w:rPr>
+          <w:b/>
+          <w:i/>
+        </w:rPr>
+      </w:pPr>
+      <w:r>
+        <w:rPr>
+          <w:b/>
+          <w:i/>
+        </w:rPr>
+        <w:t>IMPORTANT</w:t>
+      </w:r>
+      <w:r>
+        <w:rPr>
+          <w:i/>
+        </w:rPr>
+        <w:t>:</w:t>
+      </w:r>
+      <w:r>
+        <w:t xml:space="preserve"> It is critical that there are no new lines after the last change amount line. If there is, the program will crash and not produce any results.  Ensure the input file does not have any empty lines at the end of the file.</w:t>
+      </w:r>
+      <w:bookmarkStart w:id="0" w:name="_GoBack"/>
+      <w:bookmarkEnd w:id="0"/>
+    </w:p>
     <w:p>
       <w:pPr>
         <w:pStyle w:val="Heading2"/>
@@ -178,27 +198,15 @@
       <w:r>
         <w:t xml:space="preserve">change.csv, where </w:t>
       </w:r>
-      <w:proofErr w:type="spellStart"/>
       <w:r>
         <w:rPr>
           <w:i/>
         </w:rPr>
         <w:t>inputFile</w:t>
       </w:r>
-      <w:proofErr w:type="spellEnd"/>
-      <w:r>
-        <w:t xml:space="preserve"> is the name of the file you entered in the prompt. The .txt file will contain the quantities of each coin used, and the total number of coins used. The .</w:t>
-      </w:r>
-      <w:proofErr w:type="spellStart"/>
-      <w:r>
-        <w:t>csv</w:t>
-      </w:r>
-      <w:proofErr w:type="spellEnd"/>
-      <w:r>
-        <w:t xml:space="preserve"> file will contain the original amount of change to be made, along with the total running time (in microseconds) it took to make. </w:t>
-      </w:r>
-      <w:bookmarkStart w:id="0" w:name="_GoBack"/>
-      <w:bookmarkEnd w:id="0"/>
+      <w:r>
+        <w:t xml:space="preserve"> is the name of the file you entered in the prompt. The .txt file will contain the quantities of each coin used, and the total number of coins used. The .csv file will contain the original amount of change to be made, along with the total running time (in microseconds) it took to make. </w:t>
+      </w:r>
     </w:p>
     <w:sectPr>
       <w:pgSz w:w="12240" w:h="15840"/>
@@ -650,6 +658,7 @@
   <w:style w:type="character" w:default="1" w:styleId="DefaultParagraphFont">
     <w:name w:val="Default Paragraph Font"/>
     <w:uiPriority w:val="1"/>
+    <w:semiHidden/>
     <w:unhideWhenUsed/>
   </w:style>
   <w:style w:type="table" w:default="1" w:styleId="TableNormal">

</xml_diff>